<commit_message>
updated hw2 file and submitted it
</commit_message>
<xml_diff>
--- a/HW2/assign2.docx
+++ b/HW2/assign2.docx
@@ -1,6 +1,6 @@
 
 <file path=word/document.xml><?xml version="1.0" encoding="utf-8"?>
-<w:document xmlns:wpc="http://schemas.microsoft.com/office/word/2010/wordprocessingCanvas" xmlns:cx="http://schemas.microsoft.com/office/drawing/2014/chartex" xmlns:cx1="http://schemas.microsoft.com/office/drawing/2015/9/8/chartex" xmlns:cx2="http://schemas.microsoft.com/office/drawing/2015/10/21/chartex" xmlns:cx3="http://schemas.microsoft.com/office/drawing/2016/5/9/chartex" xmlns:cx4="http://schemas.microsoft.com/office/drawing/2016/5/10/chartex" xmlns:cx5="http://schemas.microsoft.com/office/drawing/2016/5/11/chartex" xmlns:cx6="http://schemas.microsoft.com/office/drawing/2016/5/12/chartex" xmlns:cx7="http://schemas.microsoft.com/office/drawing/2016/5/13/chartex" xmlns:cx8="http://schemas.microsoft.com/office/drawing/2016/5/14/chartex" xmlns:mc="http://schemas.openxmlformats.org/markup-compatibility/2006" xmlns:aink="http://schemas.microsoft.com/office/drawing/2016/ink" xmlns:am3d="http://schemas.microsoft.com/office/drawing/2017/model3d" xmlns:o="urn:schemas-microsoft-com:office:office" xmlns:r="http://schemas.openxmlformats.org/officeDocument/2006/relationships" xmlns:m="http://schemas.openxmlformats.org/officeDocument/2006/math" xmlns:v="urn:schemas-microsoft-com:vml" xmlns:wp14="http://schemas.microsoft.com/office/word/2010/wordprocessingDrawing" xmlns:wp="http://schemas.openxmlformats.org/drawingml/2006/wordprocessingDrawing" xmlns:w10="urn:schemas-microsoft-com:office:word" xmlns:w="http://schemas.openxmlformats.org/wordprocessingml/2006/main" xmlns:w14="http://schemas.microsoft.com/office/word/2010/wordml" xmlns:w15="http://schemas.microsoft.com/office/word/2012/wordml" xmlns:w16cid="http://schemas.microsoft.com/office/word/2016/wordml/cid" xmlns:w16se="http://schemas.microsoft.com/office/word/2015/wordml/symex" xmlns:wpg="http://schemas.microsoft.com/office/word/2010/wordprocessingGroup" xmlns:wpi="http://schemas.microsoft.com/office/word/2010/wordprocessingInk" xmlns:wne="http://schemas.microsoft.com/office/word/2006/wordml" xmlns:wps="http://schemas.microsoft.com/office/word/2010/wordprocessingShape" mc:Ignorable="w14 w15 w16se w16cid wp14">
+<w:document xmlns:wpc="http://schemas.microsoft.com/office/word/2010/wordprocessingCanvas" xmlns:cx="http://schemas.microsoft.com/office/drawing/2014/chartex" xmlns:mc="http://schemas.openxmlformats.org/markup-compatibility/2006" xmlns:o="urn:schemas-microsoft-com:office:office" xmlns:r="http://schemas.openxmlformats.org/officeDocument/2006/relationships" xmlns:m="http://schemas.openxmlformats.org/officeDocument/2006/math" xmlns:v="urn:schemas-microsoft-com:vml" xmlns:wp14="http://schemas.microsoft.com/office/word/2010/wordprocessingDrawing" xmlns:wp="http://schemas.openxmlformats.org/drawingml/2006/wordprocessingDrawing" xmlns:w10="urn:schemas-microsoft-com:office:word" xmlns:w="http://schemas.openxmlformats.org/wordprocessingml/2006/main" xmlns:w14="http://schemas.microsoft.com/office/word/2010/wordml" xmlns:w15="http://schemas.microsoft.com/office/word/2012/wordml" xmlns:w16se="http://schemas.microsoft.com/office/word/2015/wordml/symex" xmlns:wpg="http://schemas.microsoft.com/office/word/2010/wordprocessingGroup" xmlns:wpi="http://schemas.microsoft.com/office/word/2010/wordprocessingInk" xmlns:wne="http://schemas.microsoft.com/office/word/2006/wordml" xmlns:wps="http://schemas.microsoft.com/office/word/2010/wordprocessingShape" mc:Ignorable="w14 w15 w16se wp14">
   <w:body>
     <w:p>
       <w:pPr>
@@ -143,6 +143,55 @@
           <w:szCs w:val="28"/>
         </w:rPr>
       </w:pPr>
+    </w:p>
+    <w:p>
+      <w:pPr>
+        <w:bidi/>
+        <w:spacing w:line="360" w:lineRule="auto"/>
+        <w:ind w:left="363" w:right="357"/>
+        <w:rPr>
+          <w:rtl/>
+          <w:lang w:val="en-US"/>
+        </w:rPr>
+      </w:pPr>
+      <w:r>
+        <w:rPr>
+          <w:rFonts w:hint="cs"/>
+          <w:rtl/>
+        </w:rPr>
+        <w:t>קישור ל-</w:t>
+      </w:r>
+      <w:r>
+        <w:rPr>
+          <w:lang w:val="en-US"/>
+        </w:rPr>
+        <w:t>github</w:t>
+      </w:r>
+      <w:r>
+        <w:rPr>
+          <w:rFonts w:hint="cs"/>
+          <w:rtl/>
+          <w:lang w:val="en-US"/>
+        </w:rPr>
+        <w:t xml:space="preserve">: </w:t>
+      </w:r>
+      <w:hyperlink r:id="rId8" w:history="1">
+        <w:r>
+          <w:rPr>
+            <w:rStyle w:val="Hyperlink"/>
+            <w:lang w:val="en-US"/>
+          </w:rPr>
+          <w:t>https://github.com/ShlomiFridman/WebProject2025</w:t>
+        </w:r>
+      </w:hyperlink>
+      <w:r>
+        <w:rPr>
+          <w:rFonts w:hint="cs"/>
+          <w:rtl/>
+          <w:lang w:val="en-US"/>
+        </w:rPr>
+        <w:t xml:space="preserve"> </w:t>
+      </w:r>
     </w:p>
     <w:p>
       <w:pPr>
@@ -199,7 +248,7 @@
     </w:p>
     <w:tbl>
       <w:tblPr>
-        <w:tblStyle w:val="af7"/>
+        <w:tblStyle w:val="af6"/>
         <w:bidiVisual/>
         <w:tblW w:w="8987" w:type="dxa"/>
         <w:tblInd w:w="363" w:type="dxa"/>
@@ -215,8 +264,8 @@
         <w:tblLook w:val="0400" w:firstRow="0" w:lastRow="0" w:firstColumn="0" w:lastColumn="0" w:noHBand="0" w:noVBand="1"/>
       </w:tblPr>
       <w:tblGrid>
-        <w:gridCol w:w="2984"/>
-        <w:gridCol w:w="2998"/>
+        <w:gridCol w:w="3323"/>
+        <w:gridCol w:w="2659"/>
         <w:gridCol w:w="3005"/>
       </w:tblGrid>
       <w:tr>
@@ -225,7 +274,7 @@
         </w:trPr>
         <w:tc>
           <w:tcPr>
-            <w:tcW w:w="2984" w:type="dxa"/>
+            <w:tcW w:w="3323" w:type="dxa"/>
           </w:tcPr>
           <w:p>
             <w:pPr>
@@ -248,7 +297,7 @@
         </w:tc>
         <w:tc>
           <w:tcPr>
-            <w:tcW w:w="2998" w:type="dxa"/>
+            <w:tcW w:w="2659" w:type="dxa"/>
           </w:tcPr>
           <w:p>
             <w:pPr>
@@ -296,7 +345,7 @@
       <w:tr>
         <w:tc>
           <w:tcPr>
-            <w:tcW w:w="2984" w:type="dxa"/>
+            <w:tcW w:w="3323" w:type="dxa"/>
           </w:tcPr>
           <w:p>
             <w:pPr>
@@ -324,18 +373,37 @@
               <w:t>פרדימן</w:t>
             </w:r>
             <w:proofErr w:type="spellEnd"/>
+            <w:r>
+              <w:rPr>
+                <w:rFonts w:hint="cs"/>
+                <w:rtl/>
+                <w:lang w:val="en-US"/>
+              </w:rPr>
+              <w:t xml:space="preserve"> (מהנדס מערכת)</w:t>
+            </w:r>
+            <w:bookmarkStart w:id="0" w:name="_GoBack"/>
+            <w:bookmarkEnd w:id="0"/>
           </w:p>
         </w:tc>
         <w:tc>
           <w:tcPr>
-            <w:tcW w:w="2998" w:type="dxa"/>
+            <w:tcW w:w="2659" w:type="dxa"/>
           </w:tcPr>
           <w:p>
             <w:pPr>
               <w:bidi/>
               <w:spacing w:line="360" w:lineRule="auto"/>
               <w:ind w:right="357"/>
+              <w:rPr>
+                <w:lang w:val="en-US"/>
+              </w:rPr>
             </w:pPr>
+            <w:r>
+              <w:rPr>
+                <w:lang w:val="en-US"/>
+              </w:rPr>
+              <w:t>Database</w:t>
+            </w:r>
           </w:p>
         </w:tc>
         <w:tc>
@@ -348,13 +416,19 @@
               <w:spacing w:line="360" w:lineRule="auto"/>
               <w:ind w:right="357"/>
             </w:pPr>
+            <w:r>
+              <w:rPr>
+                <w:lang w:val="en-US"/>
+              </w:rPr>
+              <w:t>Database</w:t>
+            </w:r>
           </w:p>
         </w:tc>
       </w:tr>
       <w:tr>
         <w:tc>
           <w:tcPr>
-            <w:tcW w:w="2984" w:type="dxa"/>
+            <w:tcW w:w="3323" w:type="dxa"/>
           </w:tcPr>
           <w:p>
             <w:pPr>
@@ -382,14 +456,23 @@
         </w:tc>
         <w:tc>
           <w:tcPr>
-            <w:tcW w:w="2998" w:type="dxa"/>
+            <w:tcW w:w="2659" w:type="dxa"/>
           </w:tcPr>
           <w:p>
             <w:pPr>
               <w:bidi/>
               <w:spacing w:line="360" w:lineRule="auto"/>
               <w:ind w:right="357"/>
+              <w:rPr>
+                <w:lang w:val="en-US"/>
+              </w:rPr>
             </w:pPr>
+            <w:r>
+              <w:rPr>
+                <w:lang w:val="en-US"/>
+              </w:rPr>
+              <w:t>Server API</w:t>
+            </w:r>
           </w:p>
         </w:tc>
         <w:tc>
@@ -402,13 +485,19 @@
               <w:spacing w:line="360" w:lineRule="auto"/>
               <w:ind w:right="357"/>
             </w:pPr>
+            <w:r>
+              <w:rPr>
+                <w:lang w:val="en-US"/>
+              </w:rPr>
+              <w:t>Server API</w:t>
+            </w:r>
           </w:p>
         </w:tc>
       </w:tr>
       <w:tr>
         <w:tc>
           <w:tcPr>
-            <w:tcW w:w="2984" w:type="dxa"/>
+            <w:tcW w:w="3323" w:type="dxa"/>
           </w:tcPr>
           <w:p>
             <w:pPr>
@@ -427,14 +516,23 @@
         </w:tc>
         <w:tc>
           <w:tcPr>
-            <w:tcW w:w="2998" w:type="dxa"/>
+            <w:tcW w:w="2659" w:type="dxa"/>
           </w:tcPr>
           <w:p>
             <w:pPr>
               <w:bidi/>
               <w:spacing w:line="360" w:lineRule="auto"/>
               <w:ind w:right="357"/>
+              <w:rPr>
+                <w:lang w:val="en-US"/>
+              </w:rPr>
             </w:pPr>
+            <w:r>
+              <w:rPr>
+                <w:lang w:val="en-US"/>
+              </w:rPr>
+              <w:t>Pages</w:t>
+            </w:r>
           </w:p>
         </w:tc>
         <w:tc>
@@ -447,13 +545,19 @@
               <w:spacing w:line="360" w:lineRule="auto"/>
               <w:ind w:right="357"/>
             </w:pPr>
+            <w:r>
+              <w:rPr>
+                <w:lang w:val="en-US"/>
+              </w:rPr>
+              <w:t>Pages</w:t>
+            </w:r>
           </w:p>
         </w:tc>
       </w:tr>
       <w:tr>
         <w:tc>
           <w:tcPr>
-            <w:tcW w:w="2984" w:type="dxa"/>
+            <w:tcW w:w="3323" w:type="dxa"/>
           </w:tcPr>
           <w:p>
             <w:pPr>
@@ -475,14 +579,23 @@
         </w:tc>
         <w:tc>
           <w:tcPr>
-            <w:tcW w:w="2998" w:type="dxa"/>
+            <w:tcW w:w="2659" w:type="dxa"/>
           </w:tcPr>
           <w:p>
             <w:pPr>
               <w:bidi/>
               <w:spacing w:line="360" w:lineRule="auto"/>
               <w:ind w:right="357"/>
+              <w:rPr>
+                <w:lang w:val="en-US"/>
+              </w:rPr>
             </w:pPr>
+            <w:r>
+              <w:rPr>
+                <w:lang w:val="en-US"/>
+              </w:rPr>
+              <w:t>Components</w:t>
+            </w:r>
           </w:p>
         </w:tc>
         <w:tc>
@@ -495,6 +608,12 @@
               <w:spacing w:line="360" w:lineRule="auto"/>
               <w:ind w:right="357"/>
             </w:pPr>
+            <w:r>
+              <w:rPr>
+                <w:lang w:val="en-US"/>
+              </w:rPr>
+              <w:t>Components</w:t>
+            </w:r>
           </w:p>
         </w:tc>
       </w:tr>
@@ -508,22 +627,24 @@
     </w:p>
     <w:p>
       <w:pPr>
+        <w:pStyle w:val="a9"/>
+        <w:numPr>
+          <w:ilvl w:val="0"/>
+          <w:numId w:val="1"/>
+        </w:numPr>
         <w:bidi/>
         <w:spacing w:line="480" w:lineRule="auto"/>
         <w:ind w:right="357"/>
         <w:rPr>
-          <w:rFonts w:hint="cs"/>
-          <w:rtl/>
-        </w:rPr>
-      </w:pPr>
-      <w:r>
-        <w:rPr>
-          <w:rtl/>
-        </w:rPr>
-        <w:t>2. הציגו ארכיטקטורה של האתר (תרשים הכולל את האלמנטים המרכזיים).</w:t>
-      </w:r>
-      <w:bookmarkStart w:id="0" w:name="_GoBack"/>
-      <w:bookmarkEnd w:id="0"/>
+          <w:rtl/>
+        </w:rPr>
+      </w:pPr>
+      <w:r>
+        <w:rPr>
+          <w:rtl/>
+        </w:rPr>
+        <w:t>הציגו ארכיטקטורה של האתר (תרשים הכולל את האלמנטים המרכזיים).</w:t>
+      </w:r>
     </w:p>
     <w:p>
       <w:pPr>
@@ -534,6 +655,7 @@
       <w:r>
         <w:rPr>
           <w:noProof/>
+          <w:lang w:val="en-US"/>
         </w:rPr>
         <w:drawing>
           <wp:inline distT="0" distB="0" distL="0" distR="0" wp14:anchorId="625A5CF0" wp14:editId="20B9936B">
@@ -551,7 +673,7 @@
                     <pic:cNvPicPr/>
                   </pic:nvPicPr>
                   <pic:blipFill>
-                    <a:blip r:embed="rId8">
+                    <a:blip r:embed="rId9">
                       <a:extLst>
                         <a:ext uri="{28A0092B-C50C-407E-A947-70E740481C1C}">
                           <a14:useLocalDpi xmlns:a14="http://schemas.microsoft.com/office/drawing/2010/main" val="0"/>
@@ -587,33 +709,48 @@
           <w:rtl/>
         </w:rPr>
       </w:pPr>
-      <w:r>
-        <w:rPr>
-          <w:rtl/>
-        </w:rPr>
-        <w:t xml:space="preserve">3. הציגו דיאגרמת </w:t>
-      </w:r>
-      <w:r>
-        <w:t>use case</w:t>
-      </w:r>
-      <w:r>
-        <w:rPr>
-          <w:rtl/>
-        </w:rPr>
-        <w:t xml:space="preserve"> המתארת את השימוש באתר.</w:t>
-      </w:r>
-    </w:p>
-    <w:p>
-      <w:pPr>
+    </w:p>
+    <w:p>
+      <w:pPr>
+        <w:pStyle w:val="a9"/>
+        <w:numPr>
+          <w:ilvl w:val="0"/>
+          <w:numId w:val="1"/>
+        </w:numPr>
         <w:bidi/>
         <w:spacing w:line="480" w:lineRule="auto"/>
         <w:ind w:right="357"/>
+        <w:rPr>
+          <w:rtl/>
+        </w:rPr>
+      </w:pPr>
+      <w:r>
+        <w:rPr>
+          <w:rtl/>
+        </w:rPr>
+        <w:t xml:space="preserve">הציגו דיאגרמת </w:t>
+      </w:r>
+      <w:r>
+        <w:t>use case</w:t>
+      </w:r>
+      <w:r>
+        <w:rPr>
+          <w:rtl/>
+        </w:rPr>
+        <w:t xml:space="preserve"> המתארת את השימוש באתר.</w:t>
+      </w:r>
+    </w:p>
+    <w:p>
+      <w:pPr>
+        <w:bidi/>
+        <w:spacing w:line="480" w:lineRule="auto"/>
+        <w:ind w:right="357"/>
       </w:pPr>
       <w:r>
         <w:rPr>
           <w:noProof/>
-        </w:rPr>
-        <w:lastRenderedPageBreak/>
+          <w:lang w:val="en-US"/>
+        </w:rPr>
         <w:drawing>
           <wp:inline distT="0" distB="0" distL="0" distR="0" wp14:anchorId="656363E3" wp14:editId="668CF0D0">
             <wp:extent cx="5943600" cy="3323590"/>
@@ -630,7 +767,7 @@
                     <pic:cNvPicPr/>
                   </pic:nvPicPr>
                   <pic:blipFill>
-                    <a:blip r:embed="rId9">
+                    <a:blip r:embed="rId10">
                       <a:extLst>
                         <a:ext uri="{28A0092B-C50C-407E-A947-70E740481C1C}">
                           <a14:useLocalDpi xmlns:a14="http://schemas.microsoft.com/office/drawing/2010/main" val="0"/>
@@ -669,9 +806,16 @@
       </w:pPr>
       <w:r>
         <w:rPr>
-          <w:rtl/>
-        </w:rPr>
-        <w:t xml:space="preserve">4. יש להציג מבנה מתקדם של האתר שלכם. האתר יכלול שימוש ב </w:t>
+          <w:rFonts w:hint="cs"/>
+          <w:rtl/>
+        </w:rPr>
+        <w:t>5</w:t>
+      </w:r>
+      <w:r>
+        <w:rPr>
+          <w:rtl/>
+        </w:rPr>
+        <w:t xml:space="preserve">. יש להציג מבנה מתקדם של האתר שלכם. האתר יכלול שימוש ב </w:t>
       </w:r>
       <w:r>
         <w:rPr>
@@ -686,13 +830,8 @@
         <w:t xml:space="preserve"> </w:t>
       </w:r>
       <w:r>
-        <w:t>react/</w:t>
-      </w:r>
-      <w:proofErr w:type="spellStart"/>
-      <w:r>
-        <w:t>preact</w:t>
-      </w:r>
-      <w:proofErr w:type="spellEnd"/>
+        <w:t>react/preact</w:t>
+      </w:r>
       <w:r>
         <w:t>/Next.</w:t>
       </w:r>
@@ -762,7 +901,21 @@
         <w:rPr>
           <w:rtl/>
         </w:rPr>
-        <w:t xml:space="preserve">לצורך הצגת המידע יש להשתמש במידע אמיתי ורלוונטי לפרויקט שלכם (בשליפה ממסד נתונים חיצוני או מ - </w:t>
+        <w:t xml:space="preserve">לצורך הצגת המידע יש להשתמש במידע </w:t>
+      </w:r>
+      <w:proofErr w:type="spellStart"/>
+      <w:r>
+        <w:rPr>
+          <w:rtl/>
+        </w:rPr>
+        <w:t>אמיתי</w:t>
+      </w:r>
+      <w:proofErr w:type="spellEnd"/>
+      <w:r>
+        <w:rPr>
+          <w:rtl/>
+        </w:rPr>
+        <w:t xml:space="preserve"> ורלוונטי לפרויקט שלכם (בשליפה ממסד נתונים חיצוני או מ - </w:t>
       </w:r>
       <w:r>
         <w:t>API</w:t>
@@ -795,13 +948,8 @@
         </w:rPr>
         <w:t xml:space="preserve"> לבחירתכם, כגון </w:t>
       </w:r>
-      <w:proofErr w:type="spellStart"/>
-      <w:r>
-        <w:t>mySQL</w:t>
-      </w:r>
-      <w:proofErr w:type="spellEnd"/>
-      <w:r>
-        <w:t xml:space="preserve">, </w:t>
+      <w:r>
+        <w:t xml:space="preserve">mySQL, </w:t>
       </w:r>
       <w:proofErr w:type="spellStart"/>
       <w:r>
@@ -843,9 +991,16 @@
       </w:pPr>
       <w:r>
         <w:rPr>
-          <w:rtl/>
-        </w:rPr>
-        <w:t xml:space="preserve">5. יש להגיש את כל התוצרים </w:t>
+          <w:rFonts w:hint="cs"/>
+          <w:rtl/>
+        </w:rPr>
+        <w:t>6</w:t>
+      </w:r>
+      <w:r>
+        <w:rPr>
+          <w:rtl/>
+        </w:rPr>
+        <w:t xml:space="preserve">. יש להגיש את כל התוצרים </w:t>
       </w:r>
       <w:r>
         <w:rPr>
@@ -866,13 +1021,8 @@
         </w:numPr>
         <w:bidi/>
       </w:pPr>
-      <w:proofErr w:type="spellStart"/>
-      <w:r>
-        <w:t>GIt</w:t>
-      </w:r>
-      <w:proofErr w:type="spellEnd"/>
-      <w:r>
-        <w:t xml:space="preserve"> repository</w:t>
+      <w:r>
+        <w:t>GIt repository</w:t>
       </w:r>
       <w:r>
         <w:rPr>
@@ -934,6 +1084,7 @@
           <w:rFonts w:hint="cs"/>
           <w:rtl/>
         </w:rPr>
+        <w:lastRenderedPageBreak/>
         <w:t>1</w:t>
       </w:r>
       <w:r>
@@ -968,7 +1119,6 @@
         <w:rPr>
           <w:rtl/>
         </w:rPr>
-        <w:lastRenderedPageBreak/>
         <w:t>2 .יש להגיש את התרגיל בקבוצות שהוגדרו בקורס.</w:t>
       </w:r>
     </w:p>
@@ -1004,7 +1154,7 @@
       </w:r>
     </w:p>
     <w:sectPr>
-      <w:headerReference w:type="default" r:id="rId10"/>
+      <w:headerReference w:type="default" r:id="rId11"/>
       <w:pgSz w:w="12240" w:h="15840"/>
       <w:pgMar w:top="1440" w:right="1440" w:bottom="1440" w:left="1440" w:header="720" w:footer="720" w:gutter="0"/>
       <w:pgNumType w:start="1"/>
@@ -1015,7 +1165,7 @@
 </file>
 
 <file path=word/endnotes.xml><?xml version="1.0" encoding="utf-8"?>
-<w:endnotes xmlns:wpc="http://schemas.microsoft.com/office/word/2010/wordprocessingCanvas" xmlns:cx="http://schemas.microsoft.com/office/drawing/2014/chartex" xmlns:cx1="http://schemas.microsoft.com/office/drawing/2015/9/8/chartex" xmlns:cx2="http://schemas.microsoft.com/office/drawing/2015/10/21/chartex" xmlns:cx3="http://schemas.microsoft.com/office/drawing/2016/5/9/chartex" xmlns:cx4="http://schemas.microsoft.com/office/drawing/2016/5/10/chartex" xmlns:cx5="http://schemas.microsoft.com/office/drawing/2016/5/11/chartex" xmlns:cx6="http://schemas.microsoft.com/office/drawing/2016/5/12/chartex" xmlns:cx7="http://schemas.microsoft.com/office/drawing/2016/5/13/chartex" xmlns:cx8="http://schemas.microsoft.com/office/drawing/2016/5/14/chartex" xmlns:mc="http://schemas.openxmlformats.org/markup-compatibility/2006" xmlns:aink="http://schemas.microsoft.com/office/drawing/2016/ink" xmlns:am3d="http://schemas.microsoft.com/office/drawing/2017/model3d" xmlns:o="urn:schemas-microsoft-com:office:office" xmlns:r="http://schemas.openxmlformats.org/officeDocument/2006/relationships" xmlns:m="http://schemas.openxmlformats.org/officeDocument/2006/math" xmlns:v="urn:schemas-microsoft-com:vml" xmlns:wp14="http://schemas.microsoft.com/office/word/2010/wordprocessingDrawing" xmlns:wp="http://schemas.openxmlformats.org/drawingml/2006/wordprocessingDrawing" xmlns:w10="urn:schemas-microsoft-com:office:word" xmlns:w="http://schemas.openxmlformats.org/wordprocessingml/2006/main" xmlns:w14="http://schemas.microsoft.com/office/word/2010/wordml" xmlns:w15="http://schemas.microsoft.com/office/word/2012/wordml" xmlns:w16cid="http://schemas.microsoft.com/office/word/2016/wordml/cid" xmlns:w16se="http://schemas.microsoft.com/office/word/2015/wordml/symex" xmlns:wpg="http://schemas.microsoft.com/office/word/2010/wordprocessingGroup" xmlns:wpi="http://schemas.microsoft.com/office/word/2010/wordprocessingInk" xmlns:wne="http://schemas.microsoft.com/office/word/2006/wordml" xmlns:wps="http://schemas.microsoft.com/office/word/2010/wordprocessingShape" mc:Ignorable="w14 w15 w16se w16cid wp14">
+<w:endnotes xmlns:wpc="http://schemas.microsoft.com/office/word/2010/wordprocessingCanvas" xmlns:cx="http://schemas.microsoft.com/office/drawing/2014/chartex" xmlns:mc="http://schemas.openxmlformats.org/markup-compatibility/2006" xmlns:o="urn:schemas-microsoft-com:office:office" xmlns:r="http://schemas.openxmlformats.org/officeDocument/2006/relationships" xmlns:m="http://schemas.openxmlformats.org/officeDocument/2006/math" xmlns:v="urn:schemas-microsoft-com:vml" xmlns:wp14="http://schemas.microsoft.com/office/word/2010/wordprocessingDrawing" xmlns:wp="http://schemas.openxmlformats.org/drawingml/2006/wordprocessingDrawing" xmlns:w10="urn:schemas-microsoft-com:office:word" xmlns:w="http://schemas.openxmlformats.org/wordprocessingml/2006/main" xmlns:w14="http://schemas.microsoft.com/office/word/2010/wordml" xmlns:w15="http://schemas.microsoft.com/office/word/2012/wordml" xmlns:w16se="http://schemas.microsoft.com/office/word/2015/wordml/symex" xmlns:wpg="http://schemas.microsoft.com/office/word/2010/wordprocessingGroup" xmlns:wpi="http://schemas.microsoft.com/office/word/2010/wordprocessingInk" xmlns:wne="http://schemas.microsoft.com/office/word/2006/wordml" xmlns:wps="http://schemas.microsoft.com/office/word/2010/wordprocessingShape" mc:Ignorable="w14 w15 w16se wp14">
   <w:endnote w:type="separator" w:id="-1">
     <w:p>
       <w:pPr>
@@ -1040,7 +1190,7 @@
 </file>
 
 <file path=word/footnotes.xml><?xml version="1.0" encoding="utf-8"?>
-<w:footnotes xmlns:wpc="http://schemas.microsoft.com/office/word/2010/wordprocessingCanvas" xmlns:cx="http://schemas.microsoft.com/office/drawing/2014/chartex" xmlns:cx1="http://schemas.microsoft.com/office/drawing/2015/9/8/chartex" xmlns:cx2="http://schemas.microsoft.com/office/drawing/2015/10/21/chartex" xmlns:cx3="http://schemas.microsoft.com/office/drawing/2016/5/9/chartex" xmlns:cx4="http://schemas.microsoft.com/office/drawing/2016/5/10/chartex" xmlns:cx5="http://schemas.microsoft.com/office/drawing/2016/5/11/chartex" xmlns:cx6="http://schemas.microsoft.com/office/drawing/2016/5/12/chartex" xmlns:cx7="http://schemas.microsoft.com/office/drawing/2016/5/13/chartex" xmlns:cx8="http://schemas.microsoft.com/office/drawing/2016/5/14/chartex" xmlns:mc="http://schemas.openxmlformats.org/markup-compatibility/2006" xmlns:aink="http://schemas.microsoft.com/office/drawing/2016/ink" xmlns:am3d="http://schemas.microsoft.com/office/drawing/2017/model3d" xmlns:o="urn:schemas-microsoft-com:office:office" xmlns:r="http://schemas.openxmlformats.org/officeDocument/2006/relationships" xmlns:m="http://schemas.openxmlformats.org/officeDocument/2006/math" xmlns:v="urn:schemas-microsoft-com:vml" xmlns:wp14="http://schemas.microsoft.com/office/word/2010/wordprocessingDrawing" xmlns:wp="http://schemas.openxmlformats.org/drawingml/2006/wordprocessingDrawing" xmlns:w10="urn:schemas-microsoft-com:office:word" xmlns:w="http://schemas.openxmlformats.org/wordprocessingml/2006/main" xmlns:w14="http://schemas.microsoft.com/office/word/2010/wordml" xmlns:w15="http://schemas.microsoft.com/office/word/2012/wordml" xmlns:w16cid="http://schemas.microsoft.com/office/word/2016/wordml/cid" xmlns:w16se="http://schemas.microsoft.com/office/word/2015/wordml/symex" xmlns:wpg="http://schemas.microsoft.com/office/word/2010/wordprocessingGroup" xmlns:wpi="http://schemas.microsoft.com/office/word/2010/wordprocessingInk" xmlns:wne="http://schemas.microsoft.com/office/word/2006/wordml" xmlns:wps="http://schemas.microsoft.com/office/word/2010/wordprocessingShape" mc:Ignorable="w14 w15 w16se w16cid wp14">
+<w:footnotes xmlns:wpc="http://schemas.microsoft.com/office/word/2010/wordprocessingCanvas" xmlns:cx="http://schemas.microsoft.com/office/drawing/2014/chartex" xmlns:mc="http://schemas.openxmlformats.org/markup-compatibility/2006" xmlns:o="urn:schemas-microsoft-com:office:office" xmlns:r="http://schemas.openxmlformats.org/officeDocument/2006/relationships" xmlns:m="http://schemas.openxmlformats.org/officeDocument/2006/math" xmlns:v="urn:schemas-microsoft-com:vml" xmlns:wp14="http://schemas.microsoft.com/office/word/2010/wordprocessingDrawing" xmlns:wp="http://schemas.openxmlformats.org/drawingml/2006/wordprocessingDrawing" xmlns:w10="urn:schemas-microsoft-com:office:word" xmlns:w="http://schemas.openxmlformats.org/wordprocessingml/2006/main" xmlns:w14="http://schemas.microsoft.com/office/word/2010/wordml" xmlns:w15="http://schemas.microsoft.com/office/word/2012/wordml" xmlns:w16se="http://schemas.microsoft.com/office/word/2015/wordml/symex" xmlns:wpg="http://schemas.microsoft.com/office/word/2010/wordprocessingGroup" xmlns:wpi="http://schemas.microsoft.com/office/word/2010/wordprocessingInk" xmlns:wne="http://schemas.microsoft.com/office/word/2006/wordml" xmlns:wps="http://schemas.microsoft.com/office/word/2010/wordprocessingShape" mc:Ignorable="w14 w15 w16se wp14">
   <w:footnote w:type="separator" w:id="-1">
     <w:p>
       <w:pPr>
@@ -1065,7 +1215,7 @@
 </file>
 
 <file path=word/header1.xml><?xml version="1.0" encoding="utf-8"?>
-<w:hdr xmlns:wpc="http://schemas.microsoft.com/office/word/2010/wordprocessingCanvas" xmlns:cx="http://schemas.microsoft.com/office/drawing/2014/chartex" xmlns:cx1="http://schemas.microsoft.com/office/drawing/2015/9/8/chartex" xmlns:cx2="http://schemas.microsoft.com/office/drawing/2015/10/21/chartex" xmlns:cx3="http://schemas.microsoft.com/office/drawing/2016/5/9/chartex" xmlns:cx4="http://schemas.microsoft.com/office/drawing/2016/5/10/chartex" xmlns:cx5="http://schemas.microsoft.com/office/drawing/2016/5/11/chartex" xmlns:cx6="http://schemas.microsoft.com/office/drawing/2016/5/12/chartex" xmlns:cx7="http://schemas.microsoft.com/office/drawing/2016/5/13/chartex" xmlns:cx8="http://schemas.microsoft.com/office/drawing/2016/5/14/chartex" xmlns:mc="http://schemas.openxmlformats.org/markup-compatibility/2006" xmlns:aink="http://schemas.microsoft.com/office/drawing/2016/ink" xmlns:am3d="http://schemas.microsoft.com/office/drawing/2017/model3d" xmlns:o="urn:schemas-microsoft-com:office:office" xmlns:r="http://schemas.openxmlformats.org/officeDocument/2006/relationships" xmlns:m="http://schemas.openxmlformats.org/officeDocument/2006/math" xmlns:v="urn:schemas-microsoft-com:vml" xmlns:wp14="http://schemas.microsoft.com/office/word/2010/wordprocessingDrawing" xmlns:wp="http://schemas.openxmlformats.org/drawingml/2006/wordprocessingDrawing" xmlns:w10="urn:schemas-microsoft-com:office:word" xmlns:w="http://schemas.openxmlformats.org/wordprocessingml/2006/main" xmlns:w14="http://schemas.microsoft.com/office/word/2010/wordml" xmlns:w15="http://schemas.microsoft.com/office/word/2012/wordml" xmlns:w16cid="http://schemas.microsoft.com/office/word/2016/wordml/cid" xmlns:w16se="http://schemas.microsoft.com/office/word/2015/wordml/symex" xmlns:wpg="http://schemas.microsoft.com/office/word/2010/wordprocessingGroup" xmlns:wpi="http://schemas.microsoft.com/office/word/2010/wordprocessingInk" xmlns:wne="http://schemas.microsoft.com/office/word/2006/wordml" xmlns:wps="http://schemas.microsoft.com/office/word/2010/wordprocessingShape" mc:Ignorable="w14 w15 w16se w16cid wp14">
+<w:hdr xmlns:wpc="http://schemas.microsoft.com/office/word/2010/wordprocessingCanvas" xmlns:cx="http://schemas.microsoft.com/office/drawing/2014/chartex" xmlns:mc="http://schemas.openxmlformats.org/markup-compatibility/2006" xmlns:o="urn:schemas-microsoft-com:office:office" xmlns:r="http://schemas.openxmlformats.org/officeDocument/2006/relationships" xmlns:m="http://schemas.openxmlformats.org/officeDocument/2006/math" xmlns:v="urn:schemas-microsoft-com:vml" xmlns:wp14="http://schemas.microsoft.com/office/word/2010/wordprocessingDrawing" xmlns:wp="http://schemas.openxmlformats.org/drawingml/2006/wordprocessingDrawing" xmlns:w10="urn:schemas-microsoft-com:office:word" xmlns:w="http://schemas.openxmlformats.org/wordprocessingml/2006/main" xmlns:w14="http://schemas.microsoft.com/office/word/2010/wordml" xmlns:w15="http://schemas.microsoft.com/office/word/2012/wordml" xmlns:w16se="http://schemas.microsoft.com/office/word/2015/wordml/symex" xmlns:wpg="http://schemas.microsoft.com/office/word/2010/wordprocessingGroup" xmlns:wpi="http://schemas.microsoft.com/office/word/2010/wordprocessingInk" xmlns:wne="http://schemas.microsoft.com/office/word/2006/wordml" xmlns:wps="http://schemas.microsoft.com/office/word/2010/wordprocessingShape" mc:Ignorable="w14 w15 w16se wp14">
   <w:p>
     <w:pPr>
       <w:pBdr>
@@ -1089,6 +1239,7 @@
       <w:rPr>
         <w:noProof/>
         <w:color w:val="000000"/>
+        <w:lang w:val="en-US"/>
       </w:rPr>
       <w:drawing>
         <wp:inline distT="0" distB="0" distL="0" distR="0" wp14:anchorId="0AAB3270" wp14:editId="64BAB586">
@@ -1196,7 +1347,7 @@
 </file>
 
 <file path=word/numbering.xml><?xml version="1.0" encoding="utf-8"?>
-<w:numbering xmlns:wpc="http://schemas.microsoft.com/office/word/2010/wordprocessingCanvas" xmlns:cx="http://schemas.microsoft.com/office/drawing/2014/chartex" xmlns:cx1="http://schemas.microsoft.com/office/drawing/2015/9/8/chartex" xmlns:cx2="http://schemas.microsoft.com/office/drawing/2015/10/21/chartex" xmlns:cx3="http://schemas.microsoft.com/office/drawing/2016/5/9/chartex" xmlns:cx4="http://schemas.microsoft.com/office/drawing/2016/5/10/chartex" xmlns:cx5="http://schemas.microsoft.com/office/drawing/2016/5/11/chartex" xmlns:cx6="http://schemas.microsoft.com/office/drawing/2016/5/12/chartex" xmlns:cx7="http://schemas.microsoft.com/office/drawing/2016/5/13/chartex" xmlns:cx8="http://schemas.microsoft.com/office/drawing/2016/5/14/chartex" xmlns:mc="http://schemas.openxmlformats.org/markup-compatibility/2006" xmlns:aink="http://schemas.microsoft.com/office/drawing/2016/ink" xmlns:am3d="http://schemas.microsoft.com/office/drawing/2017/model3d" xmlns:o="urn:schemas-microsoft-com:office:office" xmlns:r="http://schemas.openxmlformats.org/officeDocument/2006/relationships" xmlns:m="http://schemas.openxmlformats.org/officeDocument/2006/math" xmlns:v="urn:schemas-microsoft-com:vml" xmlns:wp14="http://schemas.microsoft.com/office/word/2010/wordprocessingDrawing" xmlns:wp="http://schemas.openxmlformats.org/drawingml/2006/wordprocessingDrawing" xmlns:w10="urn:schemas-microsoft-com:office:word" xmlns:w="http://schemas.openxmlformats.org/wordprocessingml/2006/main" xmlns:w14="http://schemas.microsoft.com/office/word/2010/wordml" xmlns:w15="http://schemas.microsoft.com/office/word/2012/wordml" xmlns:w16cid="http://schemas.microsoft.com/office/word/2016/wordml/cid" xmlns:w16se="http://schemas.microsoft.com/office/word/2015/wordml/symex" xmlns:wpg="http://schemas.microsoft.com/office/word/2010/wordprocessingGroup" xmlns:wpi="http://schemas.microsoft.com/office/word/2010/wordprocessingInk" xmlns:wne="http://schemas.microsoft.com/office/word/2006/wordml" xmlns:wps="http://schemas.microsoft.com/office/word/2010/wordprocessingShape" mc:Ignorable="w14 w15 w16se w16cid wp14">
+<w:numbering xmlns:wpc="http://schemas.microsoft.com/office/word/2010/wordprocessingCanvas" xmlns:cx="http://schemas.microsoft.com/office/drawing/2014/chartex" xmlns:mc="http://schemas.openxmlformats.org/markup-compatibility/2006" xmlns:o="urn:schemas-microsoft-com:office:office" xmlns:r="http://schemas.openxmlformats.org/officeDocument/2006/relationships" xmlns:m="http://schemas.openxmlformats.org/officeDocument/2006/math" xmlns:v="urn:schemas-microsoft-com:vml" xmlns:wp14="http://schemas.microsoft.com/office/word/2010/wordprocessingDrawing" xmlns:wp="http://schemas.openxmlformats.org/drawingml/2006/wordprocessingDrawing" xmlns:w10="urn:schemas-microsoft-com:office:word" xmlns:w="http://schemas.openxmlformats.org/wordprocessingml/2006/main" xmlns:w14="http://schemas.microsoft.com/office/word/2010/wordml" xmlns:w15="http://schemas.microsoft.com/office/word/2012/wordml" xmlns:w16se="http://schemas.microsoft.com/office/word/2015/wordml/symex" xmlns:wpg="http://schemas.microsoft.com/office/word/2010/wordprocessingGroup" xmlns:wpi="http://schemas.microsoft.com/office/word/2010/wordprocessingInk" xmlns:wne="http://schemas.microsoft.com/office/word/2006/wordml" xmlns:wps="http://schemas.microsoft.com/office/word/2010/wordprocessingShape" mc:Ignorable="w14 w15 w16se wp14">
   <w:abstractNum w:abstractNumId="0" w15:restartNumberingAfterBreak="0">
     <w:nsid w:val="16FF63CB"/>
     <w:multiLevelType w:val="multilevel"/>
@@ -1320,7 +1471,7 @@
       <w:lvlText w:val="%1."/>
       <w:lvlJc w:val="left"/>
       <w:pPr>
-        <w:ind w:left="2136" w:hanging="360"/>
+        <w:ind w:left="360" w:hanging="360"/>
       </w:pPr>
     </w:lvl>
     <w:lvl w:ilvl="1">
@@ -1406,7 +1557,7 @@
 </file>
 
 <file path=word/styles.xml><?xml version="1.0" encoding="utf-8"?>
-<w:styles xmlns:mc="http://schemas.openxmlformats.org/markup-compatibility/2006" xmlns:r="http://schemas.openxmlformats.org/officeDocument/2006/relationships" xmlns:w="http://schemas.openxmlformats.org/wordprocessingml/2006/main" xmlns:w14="http://schemas.microsoft.com/office/word/2010/wordml" xmlns:w15="http://schemas.microsoft.com/office/word/2012/wordml" xmlns:w16cid="http://schemas.microsoft.com/office/word/2016/wordml/cid" xmlns:w16se="http://schemas.microsoft.com/office/word/2015/wordml/symex" mc:Ignorable="w14 w15 w16se w16cid">
+<w:styles xmlns:mc="http://schemas.openxmlformats.org/markup-compatibility/2006" xmlns:r="http://schemas.openxmlformats.org/officeDocument/2006/relationships" xmlns:w="http://schemas.openxmlformats.org/wordprocessingml/2006/main" xmlns:w14="http://schemas.microsoft.com/office/word/2010/wordml" xmlns:w15="http://schemas.microsoft.com/office/word/2012/wordml" xmlns:w16se="http://schemas.microsoft.com/office/word/2015/wordml/symex" mc:Ignorable="w14 w15 w16se">
   <w:docDefaults>
     <w:rPrDefault>
       <w:rPr>
@@ -1422,7 +1573,7 @@
       </w:pPr>
     </w:pPrDefault>
   </w:docDefaults>
-  <w:latentStyles w:defLockedState="0" w:defUIPriority="99" w:defSemiHidden="0" w:defUnhideWhenUsed="0" w:defQFormat="0" w:count="375">
+  <w:latentStyles w:defLockedState="0" w:defUIPriority="99" w:defSemiHidden="0" w:defUnhideWhenUsed="0" w:defQFormat="0" w:count="371">
     <w:lsdException w:name="Normal" w:uiPriority="0" w:qFormat="1"/>
     <w:lsdException w:name="heading 1" w:uiPriority="9" w:qFormat="1"/>
     <w:lsdException w:name="heading 2" w:semiHidden="1" w:uiPriority="9" w:unhideWhenUsed="1" w:qFormat="1"/>
@@ -1794,10 +1945,6 @@
     <w:lsdException w:name="List Table 5 Dark Accent 6" w:uiPriority="50"/>
     <w:lsdException w:name="List Table 6 Colorful Accent 6" w:uiPriority="51"/>
     <w:lsdException w:name="List Table 7 Colorful Accent 6" w:uiPriority="52"/>
-    <w:lsdException w:name="Mention" w:semiHidden="1" w:unhideWhenUsed="1"/>
-    <w:lsdException w:name="Smart Hyperlink" w:semiHidden="1" w:unhideWhenUsed="1"/>
-    <w:lsdException w:name="Hashtag" w:semiHidden="1" w:unhideWhenUsed="1"/>
-    <w:lsdException w:name="Unresolved Mention" w:semiHidden="1" w:unhideWhenUsed="1"/>
   </w:latentStyles>
   <w:style w:type="paragraph" w:default="1" w:styleId="a">
     <w:name w:val="Normal"/>
@@ -2090,7 +2237,7 @@
       <w:u w:val="single"/>
     </w:rPr>
   </w:style>
-  <w:style w:type="character" w:styleId="ab">
+  <w:style w:type="character" w:customStyle="1" w:styleId="UnresolvedMention">
     <w:name w:val="Unresolved Mention"/>
     <w:basedOn w:val="a0"/>
     <w:uiPriority w:val="99"/>
@@ -2102,7 +2249,7 @@
       <w:shd w:val="clear" w:color="auto" w:fill="E1DFDD"/>
     </w:rPr>
   </w:style>
-  <w:style w:type="character" w:styleId="ac">
+  <w:style w:type="character" w:styleId="ab">
     <w:name w:val="annotation reference"/>
     <w:basedOn w:val="a0"/>
     <w:uiPriority w:val="99"/>
@@ -2114,10 +2261,10 @@
       <w:szCs w:val="16"/>
     </w:rPr>
   </w:style>
-  <w:style w:type="paragraph" w:styleId="ad">
+  <w:style w:type="paragraph" w:styleId="ac">
     <w:name w:val="annotation text"/>
     <w:basedOn w:val="a"/>
-    <w:link w:val="ae"/>
+    <w:link w:val="ad"/>
     <w:uiPriority w:val="99"/>
     <w:unhideWhenUsed/>
     <w:rsid w:val="00FE2216"/>
@@ -2129,10 +2276,10 @@
       <w:szCs w:val="20"/>
     </w:rPr>
   </w:style>
-  <w:style w:type="character" w:customStyle="1" w:styleId="ae">
+  <w:style w:type="character" w:customStyle="1" w:styleId="ad">
     <w:name w:val="טקסט הערה תו"/>
     <w:basedOn w:val="a0"/>
-    <w:link w:val="ad"/>
+    <w:link w:val="ac"/>
     <w:uiPriority w:val="99"/>
     <w:rsid w:val="00FE2216"/>
     <w:rPr>
@@ -2140,11 +2287,11 @@
       <w:szCs w:val="20"/>
     </w:rPr>
   </w:style>
-  <w:style w:type="paragraph" w:styleId="af">
+  <w:style w:type="paragraph" w:styleId="ae">
     <w:name w:val="annotation subject"/>
-    <w:basedOn w:val="ad"/>
-    <w:next w:val="ad"/>
-    <w:link w:val="af0"/>
+    <w:basedOn w:val="ac"/>
+    <w:next w:val="ac"/>
+    <w:link w:val="af"/>
     <w:uiPriority w:val="99"/>
     <w:semiHidden/>
     <w:unhideWhenUsed/>
@@ -2154,10 +2301,10 @@
       <w:bCs/>
     </w:rPr>
   </w:style>
-  <w:style w:type="character" w:customStyle="1" w:styleId="af0">
+  <w:style w:type="character" w:customStyle="1" w:styleId="af">
     <w:name w:val="נושא הערה תו"/>
-    <w:basedOn w:val="ae"/>
-    <w:link w:val="af"/>
+    <w:basedOn w:val="ad"/>
+    <w:link w:val="ae"/>
     <w:uiPriority w:val="99"/>
     <w:semiHidden/>
     <w:rsid w:val="00FE2216"/>
@@ -2168,7 +2315,7 @@
       <w:szCs w:val="20"/>
     </w:rPr>
   </w:style>
-  <w:style w:type="paragraph" w:styleId="af1">
+  <w:style w:type="paragraph" w:styleId="af0">
     <w:name w:val="Revision"/>
     <w:hidden/>
     <w:uiPriority w:val="99"/>
@@ -2178,10 +2325,10 @@
       <w:spacing w:line="240" w:lineRule="auto"/>
     </w:pPr>
   </w:style>
-  <w:style w:type="paragraph" w:styleId="af2">
+  <w:style w:type="paragraph" w:styleId="af1">
     <w:name w:val="header"/>
     <w:basedOn w:val="a"/>
-    <w:link w:val="af3"/>
+    <w:link w:val="af2"/>
     <w:uiPriority w:val="99"/>
     <w:unhideWhenUsed/>
     <w:rsid w:val="00EB15A9"/>
@@ -2193,17 +2340,17 @@
       <w:spacing w:line="240" w:lineRule="auto"/>
     </w:pPr>
   </w:style>
-  <w:style w:type="character" w:customStyle="1" w:styleId="af3">
+  <w:style w:type="character" w:customStyle="1" w:styleId="af2">
     <w:name w:val="כותרת עליונה תו"/>
     <w:basedOn w:val="a0"/>
-    <w:link w:val="af2"/>
+    <w:link w:val="af1"/>
     <w:uiPriority w:val="99"/>
     <w:rsid w:val="00EB15A9"/>
   </w:style>
-  <w:style w:type="paragraph" w:styleId="af4">
+  <w:style w:type="paragraph" w:styleId="af3">
     <w:name w:val="footer"/>
     <w:basedOn w:val="a"/>
-    <w:link w:val="af5"/>
+    <w:link w:val="af4"/>
     <w:uiPriority w:val="99"/>
     <w:unhideWhenUsed/>
     <w:rsid w:val="00EB15A9"/>
@@ -2215,14 +2362,14 @@
       <w:spacing w:line="240" w:lineRule="auto"/>
     </w:pPr>
   </w:style>
-  <w:style w:type="character" w:customStyle="1" w:styleId="af5">
+  <w:style w:type="character" w:customStyle="1" w:styleId="af4">
     <w:name w:val="כותרת תחתונה תו"/>
     <w:basedOn w:val="a0"/>
-    <w:link w:val="af4"/>
+    <w:link w:val="af3"/>
     <w:uiPriority w:val="99"/>
     <w:rsid w:val="00EB15A9"/>
   </w:style>
-  <w:style w:type="table" w:customStyle="1" w:styleId="af6">
+  <w:style w:type="table" w:customStyle="1" w:styleId="af5">
     <w:basedOn w:val="a1"/>
     <w:pPr>
       <w:spacing w:line="240" w:lineRule="auto"/>
@@ -2236,7 +2383,7 @@
       </w:tblCellMar>
     </w:tblPr>
   </w:style>
-  <w:style w:type="table" w:customStyle="1" w:styleId="af7">
+  <w:style w:type="table" w:customStyle="1" w:styleId="af6">
     <w:basedOn w:val="a1"/>
     <w:pPr>
       <w:spacing w:line="240" w:lineRule="auto"/>

</xml_diff>